<commit_message>
lab 5 semi klaar
</commit_message>
<xml_diff>
--- a/Labo5/VerslagLabo5.docx
+++ b/Labo5/VerslagLabo5.docx
@@ -7,37 +7,37 @@
         <w:pStyle w:val="Kop1"/>
         <w:rPr>
           <w:noProof/>
-          <w:lang w:val="en-GB"/>
         </w:rPr>
       </w:pPr>
       <w:r>
         <w:rPr>
           <w:noProof/>
-          <w:lang w:val="en-GB"/>
         </w:rPr>
-        <w:t>Figure2: schematic with AXI-t</w:t>
-      </w:r>
-      <w:r>
+        <w:t>Labo 5</w:t>
+      </w:r>
+    </w:p>
+    <w:p>
+      <w:pPr>
+        <w:pStyle w:val="Kop2"/>
         <w:rPr>
           <w:noProof/>
-          <w:lang w:val="en-GB"/>
-        </w:rPr>
-        <w:t>imer</w:t>
-      </w:r>
-    </w:p>
-    <w:p>
-      <w:pPr>
-        <w:rPr>
-          <w:lang w:val="en-GB"/>
         </w:rPr>
       </w:pPr>
+      <w:r>
+        <w:rPr>
+          <w:noProof/>
+        </w:rPr>
+        <w:t>Figure2: schematic with AXI-timer</w:t>
+      </w:r>
+    </w:p>
+    <w:p>
       <w:r>
         <w:rPr>
           <w:noProof/>
         </w:rPr>
         <w:drawing>
-          <wp:inline distT="0" distB="0" distL="0" distR="0" wp14:anchorId="0D98196B" wp14:editId="58D2351A">
-            <wp:extent cx="5760720" cy="3493135"/>
+          <wp:inline distT="0" distB="0" distL="0" distR="0" wp14:anchorId="0D98196B" wp14:editId="3798DDCD">
+            <wp:extent cx="4476750" cy="2714573"/>
             <wp:effectExtent l="0" t="0" r="0" b="0"/>
             <wp:docPr id="2" name="Afbeelding 2"/>
             <wp:cNvGraphicFramePr>
@@ -59,7 +59,7 @@
                   <pic:spPr>
                     <a:xfrm>
                       <a:off x="0" y="0"/>
-                      <a:ext cx="5760720" cy="3493135"/>
+                      <a:ext cx="4488077" cy="2721441"/>
                     </a:xfrm>
                     <a:prstGeom prst="rect">
                       <a:avLst/>
@@ -72,56 +72,23 @@
         </w:drawing>
       </w:r>
     </w:p>
+    <w:p/>
+    <w:p/>
     <w:p>
       <w:pPr>
-        <w:rPr>
-          <w:lang w:val="en-GB"/>
-        </w:rPr>
+        <w:pStyle w:val="Kop2"/>
       </w:pPr>
-      <w:bookmarkStart w:id="0" w:name="_GoBack"/>
-      <w:bookmarkEnd w:id="0"/>
-    </w:p>
-    <w:p>
-      <w:pPr>
-        <w:rPr>
-          <w:lang w:val="en-GB"/>
-        </w:rPr>
-      </w:pPr>
-    </w:p>
-    <w:p>
-      <w:pPr>
-        <w:rPr>
-          <w:lang w:val="en-GB"/>
-        </w:rPr>
-      </w:pPr>
-    </w:p>
-    <w:p>
-      <w:pPr>
-        <w:rPr>
-          <w:lang w:val="en-GB"/>
-        </w:rPr>
-      </w:pPr>
-    </w:p>
-    <w:p>
-      <w:pPr>
-        <w:rPr>
-          <w:lang w:val="en-GB"/>
-        </w:rPr>
-      </w:pPr>
-    </w:p>
-    <w:p>
-      <w:pPr>
-        <w:rPr>
-          <w:lang w:val="en-GB"/>
-        </w:rPr>
-      </w:pPr>
-    </w:p>
-    <w:p>
-      <w:pPr>
-        <w:rPr>
-          <w:lang w:val="en-GB"/>
-        </w:rPr>
-      </w:pPr>
+      <w:r>
+        <w:t xml:space="preserve">Code </w:t>
+      </w:r>
+      <w:proofErr w:type="spellStart"/>
+      <w:r>
+        <w:t>fig</w:t>
+      </w:r>
+      <w:proofErr w:type="spellEnd"/>
+      <w:r>
+        <w:t xml:space="preserve"> 6 en 7 aangevuld</w:t>
+      </w:r>
     </w:p>
     <w:p>
       <w:r>
@@ -129,10 +96,10 @@
           <w:noProof/>
         </w:rPr>
         <w:drawing>
-          <wp:inline distT="0" distB="0" distL="0" distR="0" wp14:anchorId="79D5920A" wp14:editId="11507B4D">
-            <wp:extent cx="4457700" cy="1066800"/>
+          <wp:inline distT="0" distB="0" distL="0" distR="0" wp14:anchorId="487B20D6" wp14:editId="3DE565C1">
+            <wp:extent cx="5715000" cy="1342445"/>
             <wp:effectExtent l="0" t="0" r="0" b="0"/>
-            <wp:docPr id="1" name="Afbeelding 1"/>
+            <wp:docPr id="3" name="Afbeelding 3"/>
             <wp:cNvGraphicFramePr>
               <a:graphicFrameLocks xmlns:a="http://schemas.openxmlformats.org/drawingml/2006/main" noChangeAspect="1"/>
             </wp:cNvGraphicFramePr>
@@ -152,7 +119,7 @@
                   <pic:spPr>
                     <a:xfrm>
                       <a:off x="0" y="0"/>
-                      <a:ext cx="4457700" cy="1066800"/>
+                      <a:ext cx="5750417" cy="1350764"/>
                     </a:xfrm>
                     <a:prstGeom prst="rect">
                       <a:avLst/>
@@ -165,8 +132,217 @@
         </w:drawing>
       </w:r>
     </w:p>
+    <w:p>
+      <w:r>
+        <w:rPr>
+          <w:noProof/>
+        </w:rPr>
+        <w:drawing>
+          <wp:inline distT="0" distB="0" distL="0" distR="0" wp14:anchorId="45943B00" wp14:editId="028BC6FC">
+            <wp:extent cx="3956005" cy="2971800"/>
+            <wp:effectExtent l="0" t="0" r="6985" b="0"/>
+            <wp:docPr id="4" name="Afbeelding 4"/>
+            <wp:cNvGraphicFramePr>
+              <a:graphicFrameLocks xmlns:a="http://schemas.openxmlformats.org/drawingml/2006/main" noChangeAspect="1"/>
+            </wp:cNvGraphicFramePr>
+            <a:graphic xmlns:a="http://schemas.openxmlformats.org/drawingml/2006/main">
+              <a:graphicData uri="http://schemas.openxmlformats.org/drawingml/2006/picture">
+                <pic:pic xmlns:pic="http://schemas.openxmlformats.org/drawingml/2006/picture">
+                  <pic:nvPicPr>
+                    <pic:cNvPr id="1" name=""/>
+                    <pic:cNvPicPr/>
+                  </pic:nvPicPr>
+                  <pic:blipFill>
+                    <a:blip r:embed="rId8"/>
+                    <a:stretch>
+                      <a:fillRect/>
+                    </a:stretch>
+                  </pic:blipFill>
+                  <pic:spPr>
+                    <a:xfrm>
+                      <a:off x="0" y="0"/>
+                      <a:ext cx="3996257" cy="3002038"/>
+                    </a:xfrm>
+                    <a:prstGeom prst="rect">
+                      <a:avLst/>
+                    </a:prstGeom>
+                  </pic:spPr>
+                </pic:pic>
+              </a:graphicData>
+            </a:graphic>
+          </wp:inline>
+        </w:drawing>
+      </w:r>
+    </w:p>
+    <w:p>
+      <w:pPr>
+        <w:pStyle w:val="Kop2"/>
+      </w:pPr>
+      <w:r>
+        <w:lastRenderedPageBreak/>
+        <w:t>4-1-3 Breakpoints</w:t>
+      </w:r>
+    </w:p>
+    <w:p>
+      <w:r>
+        <w:rPr>
+          <w:noProof/>
+        </w:rPr>
+        <w:drawing>
+          <wp:inline distT="0" distB="0" distL="0" distR="0" wp14:anchorId="73541885" wp14:editId="3CFF2C56">
+            <wp:extent cx="5760720" cy="607695"/>
+            <wp:effectExtent l="0" t="0" r="0" b="1905"/>
+            <wp:docPr id="5" name="Afbeelding 5"/>
+            <wp:cNvGraphicFramePr>
+              <a:graphicFrameLocks xmlns:a="http://schemas.openxmlformats.org/drawingml/2006/main" noChangeAspect="1"/>
+            </wp:cNvGraphicFramePr>
+            <a:graphic xmlns:a="http://schemas.openxmlformats.org/drawingml/2006/main">
+              <a:graphicData uri="http://schemas.openxmlformats.org/drawingml/2006/picture">
+                <pic:pic xmlns:pic="http://schemas.openxmlformats.org/drawingml/2006/picture">
+                  <pic:nvPicPr>
+                    <pic:cNvPr id="1" name=""/>
+                    <pic:cNvPicPr/>
+                  </pic:nvPicPr>
+                  <pic:blipFill>
+                    <a:blip r:embed="rId9"/>
+                    <a:stretch>
+                      <a:fillRect/>
+                    </a:stretch>
+                  </pic:blipFill>
+                  <pic:spPr>
+                    <a:xfrm>
+                      <a:off x="0" y="0"/>
+                      <a:ext cx="5760720" cy="607695"/>
+                    </a:xfrm>
+                    <a:prstGeom prst="rect">
+                      <a:avLst/>
+                    </a:prstGeom>
+                  </pic:spPr>
+                </pic:pic>
+              </a:graphicData>
+            </a:graphic>
+          </wp:inline>
+        </w:drawing>
+      </w:r>
+    </w:p>
+    <w:p>
+      <w:r>
+        <w:rPr>
+          <w:noProof/>
+        </w:rPr>
+        <w:drawing>
+          <wp:inline distT="0" distB="0" distL="0" distR="0" wp14:anchorId="1C44F3DE" wp14:editId="6479D53C">
+            <wp:extent cx="5760720" cy="840740"/>
+            <wp:effectExtent l="0" t="0" r="0" b="0"/>
+            <wp:docPr id="6" name="Afbeelding 6"/>
+            <wp:cNvGraphicFramePr>
+              <a:graphicFrameLocks xmlns:a="http://schemas.openxmlformats.org/drawingml/2006/main" noChangeAspect="1"/>
+            </wp:cNvGraphicFramePr>
+            <a:graphic xmlns:a="http://schemas.openxmlformats.org/drawingml/2006/main">
+              <a:graphicData uri="http://schemas.openxmlformats.org/drawingml/2006/picture">
+                <pic:pic xmlns:pic="http://schemas.openxmlformats.org/drawingml/2006/picture">
+                  <pic:nvPicPr>
+                    <pic:cNvPr id="1" name=""/>
+                    <pic:cNvPicPr/>
+                  </pic:nvPicPr>
+                  <pic:blipFill>
+                    <a:blip r:embed="rId10"/>
+                    <a:stretch>
+                      <a:fillRect/>
+                    </a:stretch>
+                  </pic:blipFill>
+                  <pic:spPr>
+                    <a:xfrm>
+                      <a:off x="0" y="0"/>
+                      <a:ext cx="5760720" cy="840740"/>
+                    </a:xfrm>
+                    <a:prstGeom prst="rect">
+                      <a:avLst/>
+                    </a:prstGeom>
+                  </pic:spPr>
+                </pic:pic>
+              </a:graphicData>
+            </a:graphic>
+          </wp:inline>
+        </w:drawing>
+      </w:r>
+    </w:p>
+    <w:p>
+      <w:r>
+        <w:rPr>
+          <w:noProof/>
+        </w:rPr>
+        <w:drawing>
+          <wp:inline distT="0" distB="0" distL="0" distR="0" wp14:anchorId="4DAC1B22" wp14:editId="5E99B43A">
+            <wp:extent cx="5343525" cy="466725"/>
+            <wp:effectExtent l="0" t="0" r="9525" b="9525"/>
+            <wp:docPr id="7" name="Afbeelding 7"/>
+            <wp:cNvGraphicFramePr>
+              <a:graphicFrameLocks xmlns:a="http://schemas.openxmlformats.org/drawingml/2006/main" noChangeAspect="1"/>
+            </wp:cNvGraphicFramePr>
+            <a:graphic xmlns:a="http://schemas.openxmlformats.org/drawingml/2006/main">
+              <a:graphicData uri="http://schemas.openxmlformats.org/drawingml/2006/picture">
+                <pic:pic xmlns:pic="http://schemas.openxmlformats.org/drawingml/2006/picture">
+                  <pic:nvPicPr>
+                    <pic:cNvPr id="1" name=""/>
+                    <pic:cNvPicPr/>
+                  </pic:nvPicPr>
+                  <pic:blipFill>
+                    <a:blip r:embed="rId11"/>
+                    <a:stretch>
+                      <a:fillRect/>
+                    </a:stretch>
+                  </pic:blipFill>
+                  <pic:spPr>
+                    <a:xfrm>
+                      <a:off x="0" y="0"/>
+                      <a:ext cx="5343525" cy="466725"/>
+                    </a:xfrm>
+                    <a:prstGeom prst="rect">
+                      <a:avLst/>
+                    </a:prstGeom>
+                  </pic:spPr>
+                </pic:pic>
+              </a:graphicData>
+            </a:graphic>
+          </wp:inline>
+        </w:drawing>
+      </w:r>
+    </w:p>
+    <w:p>
+      <w:pPr>
+        <w:pStyle w:val="Kop2"/>
+      </w:pPr>
+      <w:r>
+        <w:t>Conclusie</w:t>
+      </w:r>
+    </w:p>
+    <w:p>
+      <w:r>
+        <w:t xml:space="preserve">De code werkt maar de debugger bleef hangen, ik heb het programma opnieuw opgestart en sinds dien blijft de software hangen als ik de debugger opnieuw </w:t>
+      </w:r>
+      <w:r>
+        <w:t>proberen</w:t>
+      </w:r>
+      <w:r>
+        <w:t xml:space="preserve"> te openen.</w:t>
+      </w:r>
+    </w:p>
+    <w:p/>
+    <w:p/>
+    <w:p>
+      <w:pPr>
+        <w:rPr>
+          <w:noProof/>
+        </w:rPr>
+      </w:pPr>
+    </w:p>
+    <w:p>
+      <w:bookmarkStart w:id="0" w:name="_GoBack"/>
+      <w:bookmarkEnd w:id="0"/>
+    </w:p>
     <w:sectPr>
-      <w:headerReference w:type="default" r:id="rId8"/>
+      <w:headerReference w:type="default" r:id="rId12"/>
       <w:pgSz w:w="11906" w:h="16838"/>
       <w:pgMar w:top="1417" w:right="1417" w:bottom="1417" w:left="1417" w:header="708" w:footer="708" w:gutter="0"/>
       <w:cols w:space="708"/>
@@ -232,22 +408,14 @@
     <w:pPr>
       <w:pStyle w:val="Koptekst"/>
     </w:pPr>
-    <w:r>
-      <w:t xml:space="preserve">Decubber Jona &amp; </w:t>
-    </w:r>
     <w:proofErr w:type="spellStart"/>
     <w:r>
-      <w:t>Berckmoes</w:t>
+      <w:t>Decubber</w:t>
     </w:r>
     <w:proofErr w:type="spellEnd"/>
     <w:r>
-      <w:t xml:space="preserve"> </w:t>
+      <w:t xml:space="preserve"> Jona &amp; Berckmoes Basile</w:t>
     </w:r>
-    <w:proofErr w:type="spellStart"/>
-    <w:r>
-      <w:t>Basile</w:t>
-    </w:r>
-    <w:proofErr w:type="spellEnd"/>
     <w:r>
       <w:tab/>
       <w:t>15/05/2018</w:t>
@@ -679,6 +847,28 @@
       <w:szCs w:val="32"/>
     </w:rPr>
   </w:style>
+  <w:style w:type="paragraph" w:styleId="Kop2">
+    <w:name w:val="heading 2"/>
+    <w:basedOn w:val="Standaard"/>
+    <w:next w:val="Standaard"/>
+    <w:link w:val="Kop2Char"/>
+    <w:uiPriority w:val="9"/>
+    <w:unhideWhenUsed/>
+    <w:qFormat/>
+    <w:rsid w:val="002A6467"/>
+    <w:pPr>
+      <w:keepNext/>
+      <w:keepLines/>
+      <w:spacing w:before="40" w:after="0"/>
+      <w:outlineLvl w:val="1"/>
+    </w:pPr>
+    <w:rPr>
+      <w:rFonts w:asciiTheme="majorHAnsi" w:eastAsiaTheme="majorEastAsia" w:hAnsiTheme="majorHAnsi" w:cstheme="majorBidi"/>
+      <w:color w:val="2F5496" w:themeColor="accent1" w:themeShade="BF"/>
+      <w:sz w:val="26"/>
+      <w:szCs w:val="26"/>
+    </w:rPr>
+  </w:style>
   <w:style w:type="character" w:default="1" w:styleId="Standaardalinea-lettertype">
     <w:name w:val="Default Paragraph Font"/>
     <w:uiPriority w:val="1"/>
@@ -761,6 +951,19 @@
       <w:color w:val="2F5496" w:themeColor="accent1" w:themeShade="BF"/>
       <w:sz w:val="32"/>
       <w:szCs w:val="32"/>
+    </w:rPr>
+  </w:style>
+  <w:style w:type="character" w:customStyle="1" w:styleId="Kop2Char">
+    <w:name w:val="Kop 2 Char"/>
+    <w:basedOn w:val="Standaardalinea-lettertype"/>
+    <w:link w:val="Kop2"/>
+    <w:uiPriority w:val="9"/>
+    <w:rsid w:val="002A6467"/>
+    <w:rPr>
+      <w:rFonts w:asciiTheme="majorHAnsi" w:eastAsiaTheme="majorEastAsia" w:hAnsiTheme="majorHAnsi" w:cstheme="majorBidi"/>
+      <w:color w:val="2F5496" w:themeColor="accent1" w:themeShade="BF"/>
+      <w:sz w:val="26"/>
+      <w:szCs w:val="26"/>
     </w:rPr>
   </w:style>
 </w:styles>

</xml_diff>